<commit_message>
Scripts and test cases updated
</commit_message>
<xml_diff>
--- a/solution/ReleaseNotes.docx
+++ b/solution/ReleaseNotes.docx
@@ -4,27 +4,64 @@
   <w:body>
     <w:p>
       <w:r>
-        <w:t>Release notes for JumpCloud Assignment</w:t>
+        <w:t xml:space="preserve">Release notes for </w:t>
+      </w:r>
+      <w:proofErr w:type="spellStart"/>
+      <w:r>
+        <w:t>JumpCloud</w:t>
+      </w:r>
+      <w:proofErr w:type="spellEnd"/>
+      <w:r>
+        <w:t xml:space="preserve"> Assignment</w:t>
       </w:r>
     </w:p>
     <w:p/>
     <w:p>
-      <w:r>
-        <w:t>JCManual TestCases.xlsx</w:t>
-      </w:r>
-      <w:r>
-        <w:t xml:space="preserve">  - created for manual tests and requirements tracking</w:t>
-      </w:r>
+      <w:proofErr w:type="spellStart"/>
+      <w:r>
+        <w:t>JCManual</w:t>
+      </w:r>
+      <w:proofErr w:type="spellEnd"/>
       <w:r>
         <w:t xml:space="preserve"> </w:t>
       </w:r>
+      <w:proofErr w:type="gramStart"/>
+      <w:r>
+        <w:t>TestCases.xlsx</w:t>
+      </w:r>
+      <w:r>
+        <w:t xml:space="preserve">  -</w:t>
+      </w:r>
+      <w:proofErr w:type="gramEnd"/>
+      <w:r>
+        <w:t xml:space="preserve"> created for manual tests and requirements tracking</w:t>
+      </w:r>
+      <w:r>
+        <w:t xml:space="preserve"> </w:t>
+      </w:r>
     </w:p>
     <w:p>
       <w:r>
         <w:t>JumpCloudTest</w:t>
       </w:r>
       <w:r>
-        <w:t>.jar is the jar file for api automation on JAVA using Eclipse(IDE)</w:t>
+        <w:t xml:space="preserve">.jar is the jar file for </w:t>
+      </w:r>
+      <w:proofErr w:type="spellStart"/>
+      <w:r>
+        <w:t>api</w:t>
+      </w:r>
+      <w:proofErr w:type="spellEnd"/>
+      <w:r>
+        <w:t xml:space="preserve"> automation on JAVA using </w:t>
+      </w:r>
+      <w:proofErr w:type="gramStart"/>
+      <w:r>
+        <w:t>Eclipse(</w:t>
+      </w:r>
+      <w:proofErr w:type="gramEnd"/>
+      <w:r>
+        <w:t>IDE)</w:t>
       </w:r>
     </w:p>
     <w:p>
@@ -33,6 +70,19 @@
       </w:r>
       <w:r>
         <w:t xml:space="preserve">– </w:t>
+      </w:r>
+      <w:proofErr w:type="spellStart"/>
+      <w:proofErr w:type="gramStart"/>
+      <w:r>
+        <w:t>testJCHashGet</w:t>
+      </w:r>
+      <w:proofErr w:type="spellEnd"/>
+      <w:r>
+        <w:t>(</w:t>
+      </w:r>
+      <w:proofErr w:type="gramEnd"/>
+      <w:r>
+        <w:t>)</w:t>
       </w:r>
       <w:r>
         <w:rPr>
@@ -42,7 +92,7 @@
           <w:szCs w:val="32"/>
           <w:shd w:val="clear" w:color="auto" w:fill="E8F2FE"/>
         </w:rPr>
-        <w:t xml:space="preserve">testJCHashGet() - </w:t>
+        <w:t xml:space="preserve"> - </w:t>
       </w:r>
     </w:p>
     <w:p>
@@ -61,7 +111,15 @@
     </w:p>
     <w:p>
       <w:r>
-        <w:t>Password validation is not happening which is a know issue</w:t>
+        <w:t xml:space="preserve">Password validation is not happening which is a </w:t>
+      </w:r>
+      <w:proofErr w:type="spellStart"/>
+      <w:r>
+        <w:t>know</w:t>
+      </w:r>
+      <w:proofErr w:type="spellEnd"/>
+      <w:r>
+        <w:t xml:space="preserve"> issue</w:t>
       </w:r>
       <w:r>
         <w:t>.</w:t>
@@ -72,14 +130,24 @@
         <w:t>Issue of average time showing 0 yet time is observed and reported as part manual tests and failed the test along with the steps</w:t>
       </w:r>
       <w:r>
-        <w:t xml:space="preserve"> and also included postman log for the same</w:t>
-      </w:r>
+        <w:t xml:space="preserve"> and also included postman log for the </w:t>
+      </w:r>
+      <w:proofErr w:type="gramStart"/>
+      <w:r>
+        <w:t>same</w:t>
+      </w:r>
+      <w:proofErr w:type="gramEnd"/>
     </w:p>
     <w:p/>
     <w:p>
       <w:r>
-        <w:t>Postman execution scripts are also included for the same</w:t>
-      </w:r>
+        <w:t xml:space="preserve">Postman execution scripts are also included for the </w:t>
+      </w:r>
+      <w:proofErr w:type="gramStart"/>
+      <w:r>
+        <w:t>same</w:t>
+      </w:r>
+      <w:proofErr w:type="gramEnd"/>
     </w:p>
     <w:sectPr>
       <w:pgSz w:w="12240" w:h="15840"/>

</xml_diff>